<commit_message>
feature(main): Add link on the main page in all labs' pages. Edit lab 4 report
</commit_message>
<xml_diff>
--- a/Звіти/Лабораторна №4.docx
+++ b/Звіти/Лабораторна №4.docx
@@ -842,6 +842,89 @@
             </a:graphic>
           </wp:inline>
         </w:drawing>
+      </w:r>
+    </w:p>
+    <w:p>
+      <w:pPr>
+        <w:ind w:firstLine="698"/>
+        <w:jc w:val="left"/>
+        <w:rPr>
+          <w:lang w:val="uk-UA"/>
+        </w:rPr>
+      </w:pPr>
+      <w:r>
+        <w:rPr>
+          <w:lang w:val="uk-UA"/>
+        </w:rPr>
+        <w:t xml:space="preserve">Усі посилання </w:t>
+      </w:r>
+      <w:r>
+        <w:rPr>
+          <w:lang w:val="uk-UA"/>
+        </w:rPr>
+        <w:t xml:space="preserve">у футері </w:t>
+      </w:r>
+      <w:proofErr w:type="spellStart"/>
+      <w:r>
+        <w:rPr>
+          <w:lang w:val="uk-UA"/>
+        </w:rPr>
+        <w:t>кликабельні</w:t>
+      </w:r>
+      <w:proofErr w:type="spellEnd"/>
+      <w:r>
+        <w:rPr>
+          <w:lang w:val="uk-UA"/>
+        </w:rPr>
+        <w:t xml:space="preserve"> та мають активні посилання на відповідні ресурси. </w:t>
+      </w:r>
+      <w:r>
+        <w:rPr>
+          <w:lang w:val="uk-UA"/>
+        </w:rPr>
+        <w:t>Іконка логотипу посилається на список посилань усіх лаб</w:t>
+      </w:r>
+      <w:r>
+        <w:rPr>
+          <w:lang w:val="uk-UA"/>
+        </w:rPr>
+        <w:t>ораторних робіт. Іконки «гамбургера»</w:t>
+      </w:r>
+      <w:r>
+        <w:rPr>
+          <w:lang w:val="uk-UA"/>
+        </w:rPr>
+        <w:t xml:space="preserve"> та іконка лупи в </w:t>
+      </w:r>
+      <w:r>
+        <w:rPr>
+          <w:lang w:val="uk-UA"/>
+        </w:rPr>
+        <w:t>формі пошуку</w:t>
+      </w:r>
+      <w:r>
+        <w:rPr>
+          <w:lang w:val="uk-UA"/>
+        </w:rPr>
+        <w:t xml:space="preserve"> </w:t>
+      </w:r>
+      <w:r>
+        <w:rPr>
+          <w:lang w:val="uk-UA"/>
+        </w:rPr>
+        <w:t>реалізовані</w:t>
+      </w:r>
+      <w:r>
+        <w:rPr>
+          <w:lang w:val="uk-UA"/>
+        </w:rPr>
+        <w:t xml:space="preserve"> на основі кнопок, тому для них можна </w:t>
+      </w:r>
+      <w:r>
+        <w:rPr>
+          <w:lang w:val="uk-UA"/>
+        </w:rPr>
+        <w:t>прописати якісь події натиску.</w:t>
       </w:r>
     </w:p>
     <w:p>

</xml_diff>